<commit_message>
LoginDocumentation added to help page and technical document
</commit_message>
<xml_diff>
--- a/src/assets/Technical Documentation.docx
+++ b/src/assets/Technical Documentation.docx
@@ -451,16 +451,97 @@
       <w:pPr>
         <w:pStyle w:val="Heading2"/>
       </w:pPr>
+      <w:bookmarkStart w:id="0" w:name="_Hlk40801407"/>
       <w:r>
         <w:lastRenderedPageBreak/>
         <w:t>Question Factory</w:t>
       </w:r>
     </w:p>
+    <w:bookmarkEnd w:id="0"/>
     <w:p>
       <w:r>
         <w:t>The Question factory is used on the backend to convert the frontend objects into objects that store into the database. Although the application is utilizing a non-relational database (MongoDb), it is still using logic in the back end that uses relationships to validate data before saving it.</w:t>
       </w:r>
     </w:p>
+    <w:p>
+      <w:pPr>
+        <w:pStyle w:val="Heading2"/>
+      </w:pPr>
+    </w:p>
+    <w:p>
+      <w:pPr>
+        <w:pStyle w:val="Heading2"/>
+      </w:pPr>
+      <w:r>
+        <w:t>Login and Authorization (</w:t>
+      </w:r>
+      <w:r>
+        <w:t>routes/</w:t>
+      </w:r>
+      <w:r>
+        <w:t xml:space="preserve">user.js and </w:t>
+      </w:r>
+      <w:r>
+        <w:t>middleware/</w:t>
+      </w:r>
+      <w:r>
+        <w:t>check-auth.js)</w:t>
+      </w:r>
+    </w:p>
+    <w:p>
+      <w:r>
+        <w:t>Th</w:t>
+      </w:r>
+      <w:r>
+        <w:t>is</w:t>
+      </w:r>
+      <w:r>
+        <w:t xml:space="preserve"> user.js file is used to create, find, and log in users. When a user attempts to log in, first a request is made to find the username in the database. If a user is found, then the password entered by the user is </w:t>
+      </w:r>
+      <w:r>
+        <w:t xml:space="preserve">hashed and </w:t>
+      </w:r>
+      <w:r>
+        <w:t>compared to the hashed password saved in the database. If the passwords match, a token is created which contains a secret and sets an expiration of 2 hours</w:t>
+      </w:r>
+      <w:r>
+        <w:t xml:space="preserve"> </w:t>
+      </w:r>
+      <w:r>
+        <w:t>(</w:t>
+      </w:r>
+      <w:r>
+        <w:t>in string notation</w:t>
+      </w:r>
+      <w:r>
+        <w:t>)</w:t>
+      </w:r>
+      <w:r>
+        <w:t xml:space="preserve">. </w:t>
+      </w:r>
+      <w:r>
+        <w:t>The token information (with expiration converted to seconds) is then passed to the front end along with the user’s isAdmin status.</w:t>
+      </w:r>
+    </w:p>
+    <w:p>
+      <w:r>
+        <w:t xml:space="preserve">The check-auth.js file is a middleware that runs on all requests to the backend, except for those related to taking a test and logging in. It exports an anonymous middleware which </w:t>
+      </w:r>
+      <w:r>
+        <w:t xml:space="preserve">compares the token of the current user with the secret. If the secrets do not match, then authorization fails. </w:t>
+      </w:r>
+      <w:r>
+        <w:t xml:space="preserve">If authorization fails, </w:t>
+      </w:r>
+      <w:r>
+        <w:t xml:space="preserve">the </w:t>
+      </w:r>
+      <w:r>
+        <w:t>data is blocked from being retrieved or pushed to the database.</w:t>
+      </w:r>
+    </w:p>
+    <w:p/>
+    <w:p/>
     <w:sectPr>
       <w:pgSz w:w="12240" w:h="15840"/>
       <w:pgMar w:top="1440" w:right="1440" w:bottom="1440" w:left="1440" w:header="720" w:footer="720" w:gutter="0"/>
@@ -594,6 +675,7 @@
     <w:lsdException w:name="HTML Sample" w:semiHidden="1" w:unhideWhenUsed="1"/>
     <w:lsdException w:name="HTML Typewriter" w:semiHidden="1" w:unhideWhenUsed="1"/>
     <w:lsdException w:name="HTML Variable" w:semiHidden="1" w:unhideWhenUsed="1"/>
+    <w:lsdException w:name="Normal Table" w:semiHidden="1" w:unhideWhenUsed="1"/>
     <w:lsdException w:name="annotation subject" w:semiHidden="1" w:unhideWhenUsed="1"/>
     <w:lsdException w:name="No List" w:semiHidden="1" w:unhideWhenUsed="1"/>
     <w:lsdException w:name="Outline List 1" w:semiHidden="1" w:unhideWhenUsed="1"/>
@@ -640,8 +722,10 @@
     <w:lsdException w:name="Table Subtle 2" w:semiHidden="1" w:unhideWhenUsed="1"/>
     <w:lsdException w:name="Table Web 1" w:semiHidden="1" w:unhideWhenUsed="1"/>
     <w:lsdException w:name="Table Web 2" w:semiHidden="1" w:unhideWhenUsed="1"/>
+    <w:lsdException w:name="Table Web 3" w:semiHidden="1" w:unhideWhenUsed="1"/>
     <w:lsdException w:name="Balloon Text" w:semiHidden="1" w:unhideWhenUsed="1"/>
     <w:lsdException w:name="Table Grid" w:uiPriority="39"/>
+    <w:lsdException w:name="Table Theme" w:semiHidden="1" w:unhideWhenUsed="1"/>
     <w:lsdException w:name="Placeholder Text" w:semiHidden="1"/>
     <w:lsdException w:name="No Spacing" w:uiPriority="1" w:qFormat="1"/>
     <w:lsdException w:name="Light Shading" w:uiPriority="60"/>

</xml_diff>